<commit_message>
DCR graph entries' description added
</commit_message>
<xml_diff>
--- a/Structure.docx
+++ b/Structure.docx
@@ -365,6 +365,68 @@
     </w:p>
     <w:p>
       <w:pPr>
+        <w:pStyle w:val="ListParagraph"/>
+        <w:numPr>
+          <w:ilvl w:val="0"/>
+          <w:numId w:val="3"/>
+        </w:numPr>
+        <w:rPr>
+          <w:lang w:val="en-US"/>
+        </w:rPr>
+      </w:pPr>
+      <w:r>
+        <w:rPr>
+          <w:lang w:val="en-US"/>
+        </w:rPr>
+        <w:t xml:space="preserve">modeling tools – </w:t>
+      </w:r>
+    </w:p>
+    <w:p>
+      <w:pPr>
+        <w:pStyle w:val="ListParagraph"/>
+        <w:numPr>
+          <w:ilvl w:val="1"/>
+          <w:numId w:val="3"/>
+        </w:numPr>
+        <w:rPr>
+          <w:lang w:val="en-US"/>
+        </w:rPr>
+      </w:pPr>
+      <w:r>
+        <w:rPr>
+          <w:lang w:val="en-US"/>
+        </w:rPr>
+        <w:t xml:space="preserve">DCR workbench </w:t>
+      </w:r>
+    </w:p>
+    <w:p>
+      <w:pPr>
+        <w:pStyle w:val="ListParagraph"/>
+        <w:numPr>
+          <w:ilvl w:val="1"/>
+          <w:numId w:val="3"/>
+        </w:numPr>
+        <w:rPr>
+          <w:lang w:val="en-US"/>
+        </w:rPr>
+      </w:pPr>
+      <w:r>
+        <w:rPr>
+          <w:lang w:val="en-US"/>
+        </w:rPr>
+        <w:t>DCR</w:t>
+      </w:r>
+      <w:bookmarkStart w:id="0" w:name="_GoBack"/>
+      <w:bookmarkEnd w:id="0"/>
+      <w:r>
+        <w:rPr>
+          <w:lang w:val="en-US"/>
+        </w:rPr>
+        <w:t xml:space="preserve"> graphs </w:t>
+      </w:r>
+    </w:p>
+    <w:p>
+      <w:pPr>
         <w:rPr>
           <w:lang w:val="en-US"/>
         </w:rPr>
@@ -759,6 +821,7 @@
         <w:rPr>
           <w:lang w:val="en-US"/>
         </w:rPr>
+        <w:lastRenderedPageBreak/>
         <w:t xml:space="preserve">Our process – DCR model, DCR requirements </w:t>
       </w:r>
     </w:p>
@@ -819,7 +882,6 @@
         <w:rPr>
           <w:lang w:val="en-US"/>
         </w:rPr>
-        <w:lastRenderedPageBreak/>
         <w:t>Mode of Y …</w:t>
       </w:r>
     </w:p>
@@ -906,8 +968,6 @@
         </w:rPr>
         <w:t xml:space="preserve">– data breach, blocking part </w:t>
       </w:r>
-      <w:bookmarkStart w:id="0" w:name="_GoBack"/>
-      <w:bookmarkEnd w:id="0"/>
     </w:p>
     <w:p>
       <w:pPr>
@@ -1139,6 +1199,119 @@
     </w:lvl>
   </w:abstractNum>
   <w:abstractNum w:abstractNumId="1" w15:restartNumberingAfterBreak="0">
+    <w:nsid w:val="544065AE"/>
+    <w:multiLevelType w:val="hybridMultilevel"/>
+    <w:tmpl w:val="7F9294CC"/>
+    <w:lvl w:ilvl="0" w:tplc="3DAC69BA">
+      <w:start w:val="1"/>
+      <w:numFmt w:val="bullet"/>
+      <w:lvlText w:val="-"/>
+      <w:lvlJc w:val="left"/>
+      <w:pPr>
+        <w:ind w:left="2484" w:hanging="360"/>
+      </w:pPr>
+      <w:rPr>
+        <w:rFonts w:ascii="Calibri" w:eastAsiaTheme="minorHAnsi" w:hAnsi="Calibri" w:cs="Calibri" w:hint="default"/>
+      </w:rPr>
+    </w:lvl>
+    <w:lvl w:ilvl="1" w:tplc="04020003">
+      <w:start w:val="1"/>
+      <w:numFmt w:val="bullet"/>
+      <w:lvlText w:val="o"/>
+      <w:lvlJc w:val="left"/>
+      <w:pPr>
+        <w:ind w:left="3204" w:hanging="360"/>
+      </w:pPr>
+      <w:rPr>
+        <w:rFonts w:ascii="Courier New" w:hAnsi="Courier New" w:cs="Courier New" w:hint="default"/>
+      </w:rPr>
+    </w:lvl>
+    <w:lvl w:ilvl="2" w:tplc="04020005" w:tentative="1">
+      <w:start w:val="1"/>
+      <w:numFmt w:val="bullet"/>
+      <w:lvlText w:val=""/>
+      <w:lvlJc w:val="left"/>
+      <w:pPr>
+        <w:ind w:left="3924" w:hanging="360"/>
+      </w:pPr>
+      <w:rPr>
+        <w:rFonts w:ascii="Wingdings" w:hAnsi="Wingdings" w:hint="default"/>
+      </w:rPr>
+    </w:lvl>
+    <w:lvl w:ilvl="3" w:tplc="04020001" w:tentative="1">
+      <w:start w:val="1"/>
+      <w:numFmt w:val="bullet"/>
+      <w:lvlText w:val=""/>
+      <w:lvlJc w:val="left"/>
+      <w:pPr>
+        <w:ind w:left="4644" w:hanging="360"/>
+      </w:pPr>
+      <w:rPr>
+        <w:rFonts w:ascii="Symbol" w:hAnsi="Symbol" w:hint="default"/>
+      </w:rPr>
+    </w:lvl>
+    <w:lvl w:ilvl="4" w:tplc="04020003" w:tentative="1">
+      <w:start w:val="1"/>
+      <w:numFmt w:val="bullet"/>
+      <w:lvlText w:val="o"/>
+      <w:lvlJc w:val="left"/>
+      <w:pPr>
+        <w:ind w:left="5364" w:hanging="360"/>
+      </w:pPr>
+      <w:rPr>
+        <w:rFonts w:ascii="Courier New" w:hAnsi="Courier New" w:cs="Courier New" w:hint="default"/>
+      </w:rPr>
+    </w:lvl>
+    <w:lvl w:ilvl="5" w:tplc="04020005" w:tentative="1">
+      <w:start w:val="1"/>
+      <w:numFmt w:val="bullet"/>
+      <w:lvlText w:val=""/>
+      <w:lvlJc w:val="left"/>
+      <w:pPr>
+        <w:ind w:left="6084" w:hanging="360"/>
+      </w:pPr>
+      <w:rPr>
+        <w:rFonts w:ascii="Wingdings" w:hAnsi="Wingdings" w:hint="default"/>
+      </w:rPr>
+    </w:lvl>
+    <w:lvl w:ilvl="6" w:tplc="04020001" w:tentative="1">
+      <w:start w:val="1"/>
+      <w:numFmt w:val="bullet"/>
+      <w:lvlText w:val=""/>
+      <w:lvlJc w:val="left"/>
+      <w:pPr>
+        <w:ind w:left="6804" w:hanging="360"/>
+      </w:pPr>
+      <w:rPr>
+        <w:rFonts w:ascii="Symbol" w:hAnsi="Symbol" w:hint="default"/>
+      </w:rPr>
+    </w:lvl>
+    <w:lvl w:ilvl="7" w:tplc="04020003" w:tentative="1">
+      <w:start w:val="1"/>
+      <w:numFmt w:val="bullet"/>
+      <w:lvlText w:val="o"/>
+      <w:lvlJc w:val="left"/>
+      <w:pPr>
+        <w:ind w:left="7524" w:hanging="360"/>
+      </w:pPr>
+      <w:rPr>
+        <w:rFonts w:ascii="Courier New" w:hAnsi="Courier New" w:cs="Courier New" w:hint="default"/>
+      </w:rPr>
+    </w:lvl>
+    <w:lvl w:ilvl="8" w:tplc="04020005" w:tentative="1">
+      <w:start w:val="1"/>
+      <w:numFmt w:val="bullet"/>
+      <w:lvlText w:val=""/>
+      <w:lvlJc w:val="left"/>
+      <w:pPr>
+        <w:ind w:left="8244" w:hanging="360"/>
+      </w:pPr>
+      <w:rPr>
+        <w:rFonts w:ascii="Wingdings" w:hAnsi="Wingdings" w:hint="default"/>
+      </w:rPr>
+    </w:lvl>
+  </w:abstractNum>
+  <w:abstractNum w:abstractNumId="2" w15:restartNumberingAfterBreak="0">
     <w:nsid w:val="656C2552"/>
     <w:multiLevelType w:val="hybridMultilevel"/>
     <w:tmpl w:val="6ED418AA"/>
@@ -1228,10 +1401,13 @@
     </w:lvl>
   </w:abstractNum>
   <w:num w:numId="1">
-    <w:abstractNumId w:val="1"/>
+    <w:abstractNumId w:val="2"/>
   </w:num>
   <w:num w:numId="2">
     <w:abstractNumId w:val="0"/>
+  </w:num>
+  <w:num w:numId="3">
+    <w:abstractNumId w:val="1"/>
   </w:num>
 </w:numbering>
 </file>

</xml_diff>